<commit_message>
Adding updated files from SILO2848
</commit_message>
<xml_diff>
--- a/C769/IT Capstone Topic Approval Form.docx
+++ b/C769/IT Capstone Topic Approval Form.docx
@@ -676,6 +676,16 @@
       <w:pPr>
         <w:rPr>
           <w:rFonts w:ascii="Verdana" w:hAnsi="Verdana"/>
+          <w:b/>
+          <w:sz w:val="20"/>
+          <w:szCs w:val="20"/>
+        </w:rPr>
+      </w:pPr>
+    </w:p>
+    <w:p>
+      <w:pPr>
+        <w:rPr>
+          <w:rFonts w:ascii="Verdana" w:hAnsi="Verdana"/>
           <w:bCs/>
           <w:sz w:val="20"/>
           <w:szCs w:val="20"/>
@@ -708,6 +718,16 @@
         </w:rPr>
         <w:t>Bachelor of Science, Cloud Computing</w:t>
       </w:r>
+    </w:p>
+    <w:p>
+      <w:pPr>
+        <w:rPr>
+          <w:rFonts w:ascii="Verdana" w:hAnsi="Verdana"/>
+          <w:b/>
+          <w:sz w:val="20"/>
+          <w:szCs w:val="20"/>
+        </w:rPr>
+      </w:pPr>
     </w:p>
     <w:p>
       <w:pPr>
@@ -819,18 +839,30 @@
         <w:ind w:left="360"/>
         <w:rPr>
           <w:rFonts w:ascii="Verdana" w:hAnsi="Verdana"/>
-          <w:sz w:val="20"/>
-          <w:szCs w:val="20"/>
-        </w:rPr>
-      </w:pPr>
-      <w:r>
-        <w:rPr>
-          <w:rFonts w:ascii="Verdana" w:hAnsi="Verdana"/>
           <w:b/>
           <w:bCs/>
           <w:sz w:val="20"/>
           <w:szCs w:val="20"/>
         </w:rPr>
+      </w:pPr>
+    </w:p>
+    <w:p>
+      <w:pPr>
+        <w:ind w:left="360"/>
+        <w:rPr>
+          <w:rFonts w:ascii="Verdana" w:hAnsi="Verdana"/>
+          <w:sz w:val="20"/>
+          <w:szCs w:val="20"/>
+        </w:rPr>
+      </w:pPr>
+      <w:r>
+        <w:rPr>
+          <w:rFonts w:ascii="Verdana" w:hAnsi="Verdana"/>
+          <w:b/>
+          <w:bCs/>
+          <w:sz w:val="20"/>
+          <w:szCs w:val="20"/>
+        </w:rPr>
         <w:t>Problem Statement or Project Purpose</w:t>
       </w:r>
       <w:r>
@@ -899,7 +931,23 @@
           <w:sz w:val="20"/>
           <w:szCs w:val="20"/>
         </w:rPr>
-        <w:t xml:space="preserve"> Labs has limited experience operating a large Kubernetes deployment, so that have contracted with our organization, </w:t>
+        <w:t xml:space="preserve"> Labs has limited experience operating a large Kubernetes deployment, so th</w:t>
+      </w:r>
+      <w:r>
+        <w:rPr>
+          <w:rFonts w:ascii="Verdana" w:hAnsi="Verdana"/>
+          <w:sz w:val="20"/>
+          <w:szCs w:val="20"/>
+        </w:rPr>
+        <w:t>ey</w:t>
+      </w:r>
+      <w:r>
+        <w:rPr>
+          <w:rFonts w:ascii="Verdana" w:hAnsi="Verdana"/>
+          <w:sz w:val="20"/>
+          <w:szCs w:val="20"/>
+        </w:rPr>
+        <w:t xml:space="preserve"> have contracted with our organization, </w:t>
       </w:r>
       <w:proofErr w:type="spellStart"/>
       <w:r>
@@ -1120,24 +1168,18 @@
           <w:sz w:val="20"/>
           <w:szCs w:val="20"/>
         </w:rPr>
-        <w:t>Install and configure</w:t>
-      </w:r>
-      <w:r>
-        <w:rPr>
-          <w:rFonts w:ascii="Verdana" w:hAnsi="Verdana"/>
-          <w:sz w:val="20"/>
-          <w:szCs w:val="20"/>
-        </w:rPr>
-        <w:t xml:space="preserve"> the Prometheus Server and supporting architecture</w:t>
-      </w:r>
-      <w:r>
-        <w:rPr>
-          <w:rFonts w:ascii="Verdana" w:hAnsi="Verdana"/>
-          <w:sz w:val="20"/>
-          <w:szCs w:val="20"/>
-        </w:rPr>
-        <w:t>.</w:t>
-      </w:r>
+        <w:t xml:space="preserve">Work with the ML Ops team to determine the architecture for their planned ML </w:t>
+      </w:r>
+      <w:proofErr w:type="spellStart"/>
+      <w:r>
+        <w:rPr>
+          <w:rFonts w:ascii="Verdana" w:hAnsi="Verdana"/>
+          <w:sz w:val="20"/>
+          <w:szCs w:val="20"/>
+        </w:rPr>
+        <w:t>Pipleline</w:t>
+      </w:r>
+      <w:proofErr w:type="spellEnd"/>
     </w:p>
     <w:p>
       <w:pPr>
@@ -1158,31 +1200,23 @@
           <w:sz w:val="20"/>
           <w:szCs w:val="20"/>
         </w:rPr>
-        <w:t xml:space="preserve">Install and configure the </w:t>
-      </w:r>
-      <w:r>
-        <w:rPr>
-          <w:rFonts w:ascii="Verdana" w:hAnsi="Verdana"/>
-          <w:sz w:val="20"/>
-          <w:szCs w:val="20"/>
-        </w:rPr>
-        <w:t>Grafana</w:t>
-      </w:r>
-      <w:r>
-        <w:rPr>
-          <w:rFonts w:ascii="Verdana" w:hAnsi="Verdana"/>
-          <w:sz w:val="20"/>
-          <w:szCs w:val="20"/>
-        </w:rPr>
-        <w:t xml:space="preserve"> Server and supporting architecture</w:t>
-      </w:r>
-      <w:r>
-        <w:rPr>
-          <w:rFonts w:ascii="Verdana" w:hAnsi="Verdana"/>
-          <w:sz w:val="20"/>
-          <w:szCs w:val="20"/>
-        </w:rPr>
-        <w:t>.</w:t>
+        <w:t xml:space="preserve">Inventory all </w:t>
+      </w:r>
+      <w:r>
+        <w:rPr>
+          <w:rFonts w:ascii="Verdana" w:hAnsi="Verdana"/>
+          <w:sz w:val="20"/>
+          <w:szCs w:val="20"/>
+        </w:rPr>
+        <w:t xml:space="preserve">currents </w:t>
+      </w:r>
+      <w:r>
+        <w:rPr>
+          <w:rFonts w:ascii="Verdana" w:hAnsi="Verdana"/>
+          <w:sz w:val="20"/>
+          <w:szCs w:val="20"/>
+        </w:rPr>
+        <w:t>servers, network gear, and cloud accounts.</w:t>
       </w:r>
     </w:p>
     <w:p>
@@ -1204,33 +1238,7 @@
           <w:sz w:val="20"/>
           <w:szCs w:val="20"/>
         </w:rPr>
-        <w:t xml:space="preserve">Install and configure </w:t>
-      </w:r>
-      <w:r>
-        <w:rPr>
-          <w:rFonts w:ascii="Verdana" w:hAnsi="Verdana"/>
-          <w:sz w:val="20"/>
-          <w:szCs w:val="20"/>
-        </w:rPr>
-        <w:t xml:space="preserve">Prometheus alerting with </w:t>
-      </w:r>
-      <w:proofErr w:type="spellStart"/>
-      <w:r>
-        <w:rPr>
-          <w:rFonts w:ascii="Verdana" w:hAnsi="Verdana"/>
-          <w:sz w:val="20"/>
-          <w:szCs w:val="20"/>
-        </w:rPr>
-        <w:t>Alertmanager</w:t>
-      </w:r>
-      <w:proofErr w:type="spellEnd"/>
-      <w:r>
-        <w:rPr>
-          <w:rFonts w:ascii="Verdana" w:hAnsi="Verdana"/>
-          <w:sz w:val="20"/>
-          <w:szCs w:val="20"/>
-        </w:rPr>
-        <w:t>.</w:t>
+        <w:t>Install and configure the Prometheus Server and supporting architecture.</w:t>
       </w:r>
     </w:p>
     <w:p>
@@ -1252,18 +1260,8 @@
           <w:sz w:val="20"/>
           <w:szCs w:val="20"/>
         </w:rPr>
-        <w:t xml:space="preserve">Work with the ML Ops team to determine the architecture for their planned ML </w:t>
-      </w:r>
-      <w:proofErr w:type="spellStart"/>
-      <w:r>
-        <w:rPr>
-          <w:rFonts w:ascii="Verdana" w:hAnsi="Verdana"/>
-          <w:sz w:val="20"/>
-          <w:szCs w:val="20"/>
-        </w:rPr>
-        <w:t>Pipleline</w:t>
-      </w:r>
-      <w:proofErr w:type="spellEnd"/>
+        <w:t>Install and configure the Grafana Server and supporting architecture.</w:t>
+      </w:r>
     </w:p>
     <w:p>
       <w:pPr>
@@ -1284,7 +1282,25 @@
           <w:sz w:val="20"/>
           <w:szCs w:val="20"/>
         </w:rPr>
-        <w:t>Inventory all servers, network gear, and cloud accounts.</w:t>
+        <w:t xml:space="preserve">Install and configure Prometheus alerting with </w:t>
+      </w:r>
+      <w:proofErr w:type="spellStart"/>
+      <w:r>
+        <w:rPr>
+          <w:rFonts w:ascii="Verdana" w:hAnsi="Verdana"/>
+          <w:sz w:val="20"/>
+          <w:szCs w:val="20"/>
+        </w:rPr>
+        <w:t>Alertmanager</w:t>
+      </w:r>
+      <w:proofErr w:type="spellEnd"/>
+      <w:r>
+        <w:rPr>
+          <w:rFonts w:ascii="Verdana" w:hAnsi="Verdana"/>
+          <w:sz w:val="20"/>
+          <w:szCs w:val="20"/>
+        </w:rPr>
+        <w:t>.</w:t>
       </w:r>
     </w:p>
     <w:p>
@@ -1306,39 +1322,7 @@
           <w:sz w:val="20"/>
           <w:szCs w:val="20"/>
         </w:rPr>
-        <w:t>Automate the creation of sidecar container</w:t>
-      </w:r>
-      <w:r>
-        <w:rPr>
-          <w:rFonts w:ascii="Verdana" w:hAnsi="Verdana"/>
-          <w:sz w:val="20"/>
-          <w:szCs w:val="20"/>
-        </w:rPr>
-        <w:t xml:space="preserve"> agents</w:t>
-      </w:r>
-      <w:r>
-        <w:rPr>
-          <w:rFonts w:ascii="Verdana" w:hAnsi="Verdana"/>
-          <w:sz w:val="20"/>
-          <w:szCs w:val="20"/>
-        </w:rPr>
-        <w:t xml:space="preserve"> so that every server, node, pod, and </w:t>
-      </w:r>
-      <w:r>
-        <w:rPr>
-          <w:rFonts w:ascii="Verdana" w:hAnsi="Verdana"/>
-          <w:sz w:val="20"/>
-          <w:szCs w:val="20"/>
-        </w:rPr>
-        <w:t>c</w:t>
-      </w:r>
-      <w:r>
-        <w:rPr>
-          <w:rFonts w:ascii="Verdana" w:hAnsi="Verdana"/>
-          <w:sz w:val="20"/>
-          <w:szCs w:val="20"/>
-        </w:rPr>
-        <w:t>ontainer in the environment is monitored.</w:t>
+        <w:t>Automate the creation of sidecar container agents so that every server, node, pod, and container in the environment is monitored.</w:t>
       </w:r>
     </w:p>
     <w:p>
@@ -1436,6 +1420,7 @@
           <w:sz w:val="20"/>
           <w:szCs w:val="20"/>
         </w:rPr>
+        <w:lastRenderedPageBreak/>
         <w:t>Project Outcomes and Deliverables</w:t>
       </w:r>
       <w:r>
@@ -1548,7 +1533,6 @@
           <w:sz w:val="20"/>
           <w:szCs w:val="20"/>
         </w:rPr>
-        <w:lastRenderedPageBreak/>
         <w:t>Full documentation and training</w:t>
       </w:r>
     </w:p>
@@ -1589,6 +1573,32 @@
         </w:rPr>
         <w:t>–</w:t>
       </w:r>
+      <w:r>
+        <w:rPr>
+          <w:rFonts w:ascii="Verdana" w:hAnsi="Verdana"/>
+          <w:sz w:val="20"/>
+          <w:szCs w:val="20"/>
+        </w:rPr>
+        <w:t xml:space="preserve"> Full implementation of </w:t>
+      </w:r>
+      <w:proofErr w:type="gramStart"/>
+      <w:r>
+        <w:rPr>
+          <w:rFonts w:ascii="Verdana" w:hAnsi="Verdana"/>
+          <w:sz w:val="20"/>
+          <w:szCs w:val="20"/>
+        </w:rPr>
+        <w:t>all of</w:t>
+      </w:r>
+      <w:proofErr w:type="gramEnd"/>
+      <w:r>
+        <w:rPr>
+          <w:rFonts w:ascii="Verdana" w:hAnsi="Verdana"/>
+          <w:sz w:val="20"/>
+          <w:szCs w:val="20"/>
+        </w:rPr>
+        <w:t xml:space="preserve"> the project goals will take 6 weeks after project kick-off. Our target date for completion is April 30, 2022.</w:t>
+      </w:r>
     </w:p>
     <w:p>
       <w:pPr>
@@ -1651,6 +1661,50 @@
           <w:szCs w:val="20"/>
         </w:rPr>
         <w:t xml:space="preserve"> </w:t>
+      </w:r>
+      <w:r>
+        <w:rPr>
+          <w:rFonts w:ascii="Verdana" w:hAnsi="Verdana"/>
+          <w:sz w:val="20"/>
+          <w:szCs w:val="20"/>
+        </w:rPr>
+        <w:t xml:space="preserve">First, </w:t>
+      </w:r>
+      <w:proofErr w:type="spellStart"/>
+      <w:r>
+        <w:rPr>
+          <w:rFonts w:ascii="Verdana" w:hAnsi="Verdana"/>
+          <w:sz w:val="20"/>
+          <w:szCs w:val="20"/>
+        </w:rPr>
+        <w:t>KubeOps</w:t>
+      </w:r>
+      <w:proofErr w:type="spellEnd"/>
+      <w:r>
+        <w:rPr>
+          <w:rFonts w:ascii="Verdana" w:hAnsi="Verdana"/>
+          <w:sz w:val="20"/>
+          <w:szCs w:val="20"/>
+        </w:rPr>
+        <w:t xml:space="preserve"> will collaborate with the ML Ops team to determine the ML Pipeline architecture used. We will then inventory all current servers, network equipment, and cloud accounts. Following that, we will install and configure the Prometheus, </w:t>
+      </w:r>
+      <w:proofErr w:type="spellStart"/>
+      <w:r>
+        <w:rPr>
+          <w:rFonts w:ascii="Verdana" w:hAnsi="Verdana"/>
+          <w:sz w:val="20"/>
+          <w:szCs w:val="20"/>
+        </w:rPr>
+        <w:t>Alertmanager</w:t>
+      </w:r>
+      <w:proofErr w:type="spellEnd"/>
+      <w:r>
+        <w:rPr>
+          <w:rFonts w:ascii="Verdana" w:hAnsi="Verdana"/>
+          <w:sz w:val="20"/>
+          <w:szCs w:val="20"/>
+        </w:rPr>
+        <w:t>, and Grafana servers and the supporting infrastructure. The following step is to automate the creation of sidecar container agents that will monitor every server, node, pod, and container in the environment. After the system ingests metrics, we will configure alerts, reports, and dashboards for the ML Ops team. Finally, we will document the Prometheus and Grafana systems in detail and train the ML Ops team on how to use them.</w:t>
       </w:r>
     </w:p>
     <w:p>

</xml_diff>